<commit_message>
small update to contribution agreeement
</commit_message>
<xml_diff>
--- a/Microsoft Corporation Collaboration Agreement-Officedev Patterns & Practices GetHub Project.docx
+++ b/Microsoft Corporation Collaboration Agreement-Officedev Patterns & Practices GetHub Project.docx
@@ -379,11 +379,19 @@
                 <w:rFonts w:ascii="Calibri" w:hAnsi="Calibri"/>
               </w:rPr>
             </w:pPr>
+            <w:proofErr w:type="spellStart"/>
             <w:r>
               <w:rPr>
                 <w:rFonts w:ascii="Calibri" w:hAnsi="Calibri"/>
               </w:rPr>
-              <w:t>Keilaranta 7, 00250 Espoo, Finland</w:t>
+              <w:t>Keilaranta</w:t>
+            </w:r>
+            <w:proofErr w:type="spellEnd"/>
+            <w:r>
+              <w:rPr>
+                <w:rFonts w:ascii="Calibri" w:hAnsi="Calibri"/>
+              </w:rPr>
+              <w:t xml:space="preserve"> 7, 00250 Espoo, Finland</w:t>
             </w:r>
           </w:p>
         </w:tc>
@@ -463,8 +471,6 @@
                 <w:rFonts w:ascii="Calibri" w:hAnsi="Calibri"/>
               </w:rPr>
             </w:pPr>
-            <w:bookmarkStart w:id="0" w:name="_GoBack"/>
-            <w:bookmarkEnd w:id="0"/>
             <w:r>
               <w:rPr>
                 <w:rFonts w:ascii="Calibri" w:hAnsi="Calibri"/>
@@ -725,6 +731,7 @@
             <w:r>
               <w:rPr>
                 <w:rFonts w:ascii="Calibri" w:hAnsi="Calibri"/>
+                <w:highlight w:val="yellow"/>
               </w:rPr>
               <w:t>Signature:</w:t>
             </w:r>
@@ -771,6 +778,7 @@
             <w:r>
               <w:rPr>
                 <w:rFonts w:ascii="Calibri" w:hAnsi="Calibri"/>
+                <w:highlight w:val="yellow"/>
               </w:rPr>
               <w:t>Name:</w:t>
             </w:r>
@@ -814,9 +822,12 @@
                 <w:rFonts w:ascii="Calibri" w:hAnsi="Calibri"/>
               </w:rPr>
             </w:pPr>
+            <w:bookmarkStart w:id="0" w:name="_GoBack"/>
+            <w:bookmarkEnd w:id="0"/>
             <w:r>
               <w:rPr>
                 <w:rFonts w:ascii="Calibri" w:hAnsi="Calibri"/>
+                <w:highlight w:val="yellow"/>
               </w:rPr>
               <w:t>Title:</w:t>
             </w:r>
@@ -2647,6 +2658,7 @@
         <w:spacing w:before="120" w:line="240" w:lineRule="auto"/>
         <w:contextualSpacing w:val="0"/>
       </w:pPr>
+      <w:proofErr w:type="spellStart"/>
       <w:r>
         <w:rPr>
           <w:b/>
@@ -2659,6 +2671,7 @@
         </w:rPr>
         <w:t>exclusivity</w:t>
       </w:r>
+      <w:proofErr w:type="spellEnd"/>
       <w:r>
         <w:t>.</w:t>
       </w:r>
@@ -9429,6 +9442,77 @@
 </file>
 
 <file path=customXml/item1.xml><?xml version="1.0" encoding="utf-8"?>
+<?mso-contentType ?>
+<FormTemplates xmlns="http://schemas.microsoft.com/sharepoint/v3/contenttype/forms">
+  <Display>DocumentLibraryForm</Display>
+  <Edit>DocumentLibraryForm</Edit>
+  <New>DocumentLibraryForm</New>
+</FormTemplates>
+</file>
+
+<file path=customXml/item2.xml><?xml version="1.0" encoding="utf-8"?>
+<p:properties xmlns:p="http://schemas.microsoft.com/office/2006/metadata/properties" xmlns:xsi="http://www.w3.org/2001/XMLSchema-instance">
+  <documentManagement>
+    <_dlc_DocId xmlns="cd87093e-4634-4748-b2c5-9b7dd08436d4">2FYMKYENTSWQ-73-686</_dlc_DocId>
+    <_dlc_DocIdUrl xmlns="cd87093e-4634-4748-b2c5-9b7dd08436d4">
+      <Url>https://msft.spoppe.com/teams/case/cat/apps/GAPPS/_layouts/15/DocIdRedir.aspx?ID=2FYMKYENTSWQ-73-686</Url>
+      <Description>2FYMKYENTSWQ-73-686</Description>
+    </_dlc_DocIdUrl>
+  </documentManagement>
+</p:properties>
+</file>
+
+<file path=customXml/item3.xml><?xml version="1.0" encoding="utf-8"?>
+<?mso-contentType ?>
+<spe:Receivers xmlns:spe="http://schemas.microsoft.com/sharepoint/events">
+  <Receiver>
+    <Name>Document ID Generator</Name>
+    <Synchronization>Synchronous</Synchronization>
+    <Type>10001</Type>
+    <SequenceNumber>1000</SequenceNumber>
+    <Url/>
+    <Assembly>Microsoft.Office.DocumentManagement, Version=15.0.0.0, Culture=neutral, PublicKeyToken=71e9bce111e9429c</Assembly>
+    <Class>Microsoft.Office.DocumentManagement.Internal.DocIdHandler</Class>
+    <Data/>
+    <Filter/>
+  </Receiver>
+  <Receiver>
+    <Name>Document ID Generator</Name>
+    <Synchronization>Synchronous</Synchronization>
+    <Type>10002</Type>
+    <SequenceNumber>1001</SequenceNumber>
+    <Url/>
+    <Assembly>Microsoft.Office.DocumentManagement, Version=15.0.0.0, Culture=neutral, PublicKeyToken=71e9bce111e9429c</Assembly>
+    <Class>Microsoft.Office.DocumentManagement.Internal.DocIdHandler</Class>
+    <Data/>
+    <Filter/>
+  </Receiver>
+  <Receiver>
+    <Name>Document ID Generator</Name>
+    <Synchronization>Synchronous</Synchronization>
+    <Type>10004</Type>
+    <SequenceNumber>1002</SequenceNumber>
+    <Url/>
+    <Assembly>Microsoft.Office.DocumentManagement, Version=15.0.0.0, Culture=neutral, PublicKeyToken=71e9bce111e9429c</Assembly>
+    <Class>Microsoft.Office.DocumentManagement.Internal.DocIdHandler</Class>
+    <Data/>
+    <Filter/>
+  </Receiver>
+  <Receiver>
+    <Name>Document ID Generator</Name>
+    <Synchronization>Synchronous</Synchronization>
+    <Type>10006</Type>
+    <SequenceNumber>1003</SequenceNumber>
+    <Url/>
+    <Assembly>Microsoft.Office.DocumentManagement, Version=15.0.0.0, Culture=neutral, PublicKeyToken=71e9bce111e9429c</Assembly>
+    <Class>Microsoft.Office.DocumentManagement.Internal.DocIdHandler</Class>
+    <Data/>
+    <Filter/>
+  </Receiver>
+</spe:Receivers>
+</file>
+
+<file path=customXml/item4.xml><?xml version="1.0" encoding="utf-8"?>
 <ct:contentTypeSchema xmlns:ct="http://schemas.microsoft.com/office/2006/metadata/contentType" xmlns:ma="http://schemas.microsoft.com/office/2006/metadata/properties/metaAttributes" ct:_="" ma:_="" ma:contentTypeName="Document" ma:contentTypeID="0x010100E04BA25C01049F47A7CA1D7D6DE49E54" ma:contentTypeVersion="3" ma:contentTypeDescription="Create a new document." ma:contentTypeScope="" ma:versionID="4ecba190b8c870e5db3aecb675ff1c4a">
   <xsd:schema xmlns:xsd="http://www.w3.org/2001/XMLSchema" xmlns:xs="http://www.w3.org/2001/XMLSchema" xmlns:p="http://schemas.microsoft.com/office/2006/metadata/properties" xmlns:ns2="cd87093e-4634-4748-b2c5-9b7dd08436d4" xmlns:ns3="b3ce0980-cfa3-4301-a185-d1685e708702" xmlns:ns4="e9a2099b-34e5-40fc-bfec-4f102e2a16fc" targetNamespace="http://schemas.microsoft.com/office/2006/metadata/properties" ma:root="true" ma:fieldsID="58b384e69044a7f2cc78851da2a7e21b" ns2:_="" ns3:_="" ns4:_="">
     <xsd:import namespace="cd87093e-4634-4748-b2c5-9b7dd08436d4"/>
@@ -9617,82 +9701,45 @@
 </ct:contentTypeSchema>
 </file>
 
-<file path=customXml/item2.xml><?xml version="1.0" encoding="utf-8"?>
-<?mso-contentType ?>
-<spe:Receivers xmlns:spe="http://schemas.microsoft.com/sharepoint/events">
-  <Receiver>
-    <Name>Document ID Generator</Name>
-    <Synchronization>Synchronous</Synchronization>
-    <Type>10001</Type>
-    <SequenceNumber>1000</SequenceNumber>
-    <Url/>
-    <Assembly>Microsoft.Office.DocumentManagement, Version=15.0.0.0, Culture=neutral, PublicKeyToken=71e9bce111e9429c</Assembly>
-    <Class>Microsoft.Office.DocumentManagement.Internal.DocIdHandler</Class>
-    <Data/>
-    <Filter/>
-  </Receiver>
-  <Receiver>
-    <Name>Document ID Generator</Name>
-    <Synchronization>Synchronous</Synchronization>
-    <Type>10002</Type>
-    <SequenceNumber>1001</SequenceNumber>
-    <Url/>
-    <Assembly>Microsoft.Office.DocumentManagement, Version=15.0.0.0, Culture=neutral, PublicKeyToken=71e9bce111e9429c</Assembly>
-    <Class>Microsoft.Office.DocumentManagement.Internal.DocIdHandler</Class>
-    <Data/>
-    <Filter/>
-  </Receiver>
-  <Receiver>
-    <Name>Document ID Generator</Name>
-    <Synchronization>Synchronous</Synchronization>
-    <Type>10004</Type>
-    <SequenceNumber>1002</SequenceNumber>
-    <Url/>
-    <Assembly>Microsoft.Office.DocumentManagement, Version=15.0.0.0, Culture=neutral, PublicKeyToken=71e9bce111e9429c</Assembly>
-    <Class>Microsoft.Office.DocumentManagement.Internal.DocIdHandler</Class>
-    <Data/>
-    <Filter/>
-  </Receiver>
-  <Receiver>
-    <Name>Document ID Generator</Name>
-    <Synchronization>Synchronous</Synchronization>
-    <Type>10006</Type>
-    <SequenceNumber>1003</SequenceNumber>
-    <Url/>
-    <Assembly>Microsoft.Office.DocumentManagement, Version=15.0.0.0, Culture=neutral, PublicKeyToken=71e9bce111e9429c</Assembly>
-    <Class>Microsoft.Office.DocumentManagement.Internal.DocIdHandler</Class>
-    <Data/>
-    <Filter/>
-  </Receiver>
-</spe:Receivers>
-</file>
-
-<file path=customXml/item3.xml><?xml version="1.0" encoding="utf-8"?>
-<p:properties xmlns:p="http://schemas.microsoft.com/office/2006/metadata/properties" xmlns:xsi="http://www.w3.org/2001/XMLSchema-instance">
-  <documentManagement>
-    <_dlc_DocId xmlns="cd87093e-4634-4748-b2c5-9b7dd08436d4">2FYMKYENTSWQ-73-686</_dlc_DocId>
-    <_dlc_DocIdUrl xmlns="cd87093e-4634-4748-b2c5-9b7dd08436d4">
-      <Url>https://msft.spoppe.com/teams/case/cat/apps/GAPPS/_layouts/15/DocIdRedir.aspx?ID=2FYMKYENTSWQ-73-686</Url>
-      <Description>2FYMKYENTSWQ-73-686</Description>
-    </_dlc_DocIdUrl>
-  </documentManagement>
-</p:properties>
-</file>
-
-<file path=customXml/item4.xml><?xml version="1.0" encoding="utf-8"?>
-<?mso-contentType ?>
-<FormTemplates xmlns="http://schemas.microsoft.com/sharepoint/v3/contenttype/forms">
-  <Display>DocumentLibraryForm</Display>
-  <Edit>DocumentLibraryForm</Edit>
-  <New>DocumentLibraryForm</New>
-</FormTemplates>
-</file>
-
 <file path=customXml/item5.xml><?xml version="1.0" encoding="utf-8"?>
 <b:Sources xmlns:b="http://schemas.openxmlformats.org/officeDocument/2006/bibliography" xmlns="http://schemas.openxmlformats.org/officeDocument/2006/bibliography" SelectedStyle="\APA.XSL" StyleName="APA"/>
 </file>
 
 <file path=customXml/itemProps1.xml><?xml version="1.0" encoding="utf-8"?>
+<ds:datastoreItem xmlns:ds="http://schemas.openxmlformats.org/officeDocument/2006/customXml" ds:itemID="{1095D8FD-46C9-44C7-A737-3BD4C8DA08CD}">
+  <ds:schemaRefs>
+    <ds:schemaRef ds:uri="http://schemas.microsoft.com/sharepoint/v3/contenttype/forms"/>
+  </ds:schemaRefs>
+</ds:datastoreItem>
+</file>
+
+<file path=customXml/itemProps2.xml><?xml version="1.0" encoding="utf-8"?>
+<ds:datastoreItem xmlns:ds="http://schemas.openxmlformats.org/officeDocument/2006/customXml" ds:itemID="{32B722E4-6724-449F-AE9E-1AB3A262F4A6}">
+  <ds:schemaRefs>
+    <ds:schemaRef ds:uri="http://schemas.microsoft.com/office/2006/documentManagement/types"/>
+    <ds:schemaRef ds:uri="cd87093e-4634-4748-b2c5-9b7dd08436d4"/>
+    <ds:schemaRef ds:uri="http://schemas.openxmlformats.org/package/2006/metadata/core-properties"/>
+    <ds:schemaRef ds:uri="http://purl.org/dc/terms/"/>
+    <ds:schemaRef ds:uri="e9a2099b-34e5-40fc-bfec-4f102e2a16fc"/>
+    <ds:schemaRef ds:uri="http://purl.org/dc/dcmitype/"/>
+    <ds:schemaRef ds:uri="http://schemas.microsoft.com/office/infopath/2007/PartnerControls"/>
+    <ds:schemaRef ds:uri="http://schemas.microsoft.com/office/2006/metadata/properties"/>
+    <ds:schemaRef ds:uri="b3ce0980-cfa3-4301-a185-d1685e708702"/>
+    <ds:schemaRef ds:uri="http://www.w3.org/XML/1998/namespace"/>
+    <ds:schemaRef ds:uri="http://purl.org/dc/elements/1.1/"/>
+  </ds:schemaRefs>
+</ds:datastoreItem>
+</file>
+
+<file path=customXml/itemProps3.xml><?xml version="1.0" encoding="utf-8"?>
+<ds:datastoreItem xmlns:ds="http://schemas.openxmlformats.org/officeDocument/2006/customXml" ds:itemID="{BB43AD61-39C0-4CEC-B99C-EA0C6BC1A728}">
+  <ds:schemaRefs>
+    <ds:schemaRef ds:uri="http://schemas.microsoft.com/sharepoint/events"/>
+  </ds:schemaRefs>
+</ds:datastoreItem>
+</file>
+
+<file path=customXml/itemProps4.xml><?xml version="1.0" encoding="utf-8"?>
 <ds:datastoreItem xmlns:ds="http://schemas.openxmlformats.org/officeDocument/2006/customXml" ds:itemID="{BF078722-84E6-4CDC-8C8C-F1CF4365CF73}">
   <ds:schemaRefs>
     <ds:schemaRef ds:uri="http://schemas.microsoft.com/office/2006/metadata/contentType"/>
@@ -9712,42 +9759,8 @@
 </ds:datastoreItem>
 </file>
 
-<file path=customXml/itemProps2.xml><?xml version="1.0" encoding="utf-8"?>
-<ds:datastoreItem xmlns:ds="http://schemas.openxmlformats.org/officeDocument/2006/customXml" ds:itemID="{BB43AD61-39C0-4CEC-B99C-EA0C6BC1A728}">
-  <ds:schemaRefs>
-    <ds:schemaRef ds:uri="http://schemas.microsoft.com/sharepoint/events"/>
-  </ds:schemaRefs>
-</ds:datastoreItem>
-</file>
-
-<file path=customXml/itemProps3.xml><?xml version="1.0" encoding="utf-8"?>
-<ds:datastoreItem xmlns:ds="http://schemas.openxmlformats.org/officeDocument/2006/customXml" ds:itemID="{32B722E4-6724-449F-AE9E-1AB3A262F4A6}">
-  <ds:schemaRefs>
-    <ds:schemaRef ds:uri="http://schemas.microsoft.com/office/2006/documentManagement/types"/>
-    <ds:schemaRef ds:uri="cd87093e-4634-4748-b2c5-9b7dd08436d4"/>
-    <ds:schemaRef ds:uri="http://schemas.openxmlformats.org/package/2006/metadata/core-properties"/>
-    <ds:schemaRef ds:uri="http://purl.org/dc/terms/"/>
-    <ds:schemaRef ds:uri="e9a2099b-34e5-40fc-bfec-4f102e2a16fc"/>
-    <ds:schemaRef ds:uri="http://purl.org/dc/dcmitype/"/>
-    <ds:schemaRef ds:uri="http://schemas.microsoft.com/office/infopath/2007/PartnerControls"/>
-    <ds:schemaRef ds:uri="http://schemas.microsoft.com/office/2006/metadata/properties"/>
-    <ds:schemaRef ds:uri="b3ce0980-cfa3-4301-a185-d1685e708702"/>
-    <ds:schemaRef ds:uri="http://www.w3.org/XML/1998/namespace"/>
-    <ds:schemaRef ds:uri="http://purl.org/dc/elements/1.1/"/>
-  </ds:schemaRefs>
-</ds:datastoreItem>
-</file>
-
-<file path=customXml/itemProps4.xml><?xml version="1.0" encoding="utf-8"?>
-<ds:datastoreItem xmlns:ds="http://schemas.openxmlformats.org/officeDocument/2006/customXml" ds:itemID="{1095D8FD-46C9-44C7-A737-3BD4C8DA08CD}">
-  <ds:schemaRefs>
-    <ds:schemaRef ds:uri="http://schemas.microsoft.com/sharepoint/v3/contenttype/forms"/>
-  </ds:schemaRefs>
-</ds:datastoreItem>
-</file>
-
 <file path=customXml/itemProps5.xml><?xml version="1.0" encoding="utf-8"?>
-<ds:datastoreItem xmlns:ds="http://schemas.openxmlformats.org/officeDocument/2006/customXml" ds:itemID="{36DB6B1C-164B-435A-A307-75E63C919BB3}">
+<ds:datastoreItem xmlns:ds="http://schemas.openxmlformats.org/officeDocument/2006/customXml" ds:itemID="{F1991714-8648-4F65-9DF9-800BE1B99054}">
   <ds:schemaRefs>
     <ds:schemaRef ds:uri="http://schemas.openxmlformats.org/officeDocument/2006/bibliography"/>
   </ds:schemaRefs>

</xml_diff>